<commit_message>
Honestly, it's been a while since I did any coding, with getting the kickstarter ready, so I don't actually remember what the state of the code is right now. I think I was working on getting the UART up so we can use the GPS. I'm commiting this as more of a backup than anything.
</commit_message>
<xml_diff>
--- a/Final Video Script.docx
+++ b/Final Video Script.docx
@@ -109,13 +109,16 @@
       </w:r>
       <w:proofErr w:type="gramEnd"/>
       <w:r>
-        <w:t>. I designed it because I wanted a high performance radio I could take with me on backpacking trips</w:t>
-      </w:r>
-      <w:r>
         <w:t xml:space="preserve">. </w:t>
       </w:r>
       <w:r>
-        <w:t>It’s a radio that can keep you connected with the world when you are out in remote places like when you are hiking, backpacking, or fishing.</w:t>
+        <w:t>It’s a radio that can keep you connected with the world when you are out in remote places like when you are hiking, backpacking, or fishing</w:t>
+      </w:r>
+      <w:r>
+        <w:t>, or when traveling abroad</w:t>
+      </w:r>
+      <w:r>
+        <w:t>.</w:t>
       </w:r>
     </w:p>
     <w:p/>
@@ -324,20 +327,20 @@
         <w:t xml:space="preserve"> special. Signals at these frequencies are able to bounce between the earth and the upper atmosphere. That’s why you can hear </w:t>
       </w:r>
       <w:r>
-        <w:t xml:space="preserve">broadcasts </w:t>
+        <w:t xml:space="preserve">broadcasts from </w:t>
+      </w:r>
+      <w:r>
+        <w:t>China on a sho</w:t>
+      </w:r>
+      <w:r>
+        <w:t>rtwave radio, but not on the radio in your car</w:t>
+      </w:r>
+      <w:r>
+        <w:t xml:space="preserve">. If you are in a remote area, shortwave </w:t>
       </w:r>
       <w:r>
         <w:lastRenderedPageBreak/>
-        <w:t xml:space="preserve">from </w:t>
-      </w:r>
-      <w:r>
-        <w:t>China on a sho</w:t>
-      </w:r>
-      <w:r>
-        <w:t>rtwave radio, but not on the radio in your car</w:t>
-      </w:r>
-      <w:r>
-        <w:t xml:space="preserve">. If you are in a remote area, shortwave signals may be the only thing that will reach you. These are the frequencies the </w:t>
+        <w:t xml:space="preserve">signals may be the only thing that will reach you. These are the frequencies the </w:t>
       </w:r>
       <w:proofErr w:type="spellStart"/>
       <w:r>
@@ -346,6 +349,16 @@
       <w:proofErr w:type="spellEnd"/>
       <w:r>
         <w:t xml:space="preserve"> was designed to listen and transmit on so you can connect to people around the world.</w:t>
+      </w:r>
+    </w:p>
+    <w:p>
+      <w:r>
+        <w:t>Using a shortwave radio at home can be challenging because there is so much noise from things like power lines, and computers. But out away from civilization, things are quieter, so you can hear signals more clearly and from much further away. When I am at home, I can jump on the internet and connect to anyone, anywhere, but there is something magical to me about connecting with people around the world from remote places, where cell phones and the internet can’t reach.</w:t>
+      </w:r>
+    </w:p>
+    <w:p>
+      <w:r>
+        <w:t>It’s also worth pointing out that in disasters, radios like these are sometimes the only way to communicate.</w:t>
       </w:r>
     </w:p>
     <w:p>
@@ -356,35 +369,65 @@
         <w:t>Emergency Location:</w:t>
       </w:r>
       <w:r>
+        <w:t xml:space="preserve"> T</w:t>
+      </w:r>
+      <w:r>
+        <w:t xml:space="preserve">he </w:t>
+      </w:r>
+      <w:proofErr w:type="spellStart"/>
+      <w:r>
+        <w:t>PortableSDR</w:t>
+      </w:r>
+      <w:proofErr w:type="spellEnd"/>
+      <w:r>
+        <w:t xml:space="preserve"> includes a GPS receiver, this combined with the shortwave transmitter means that in an emergency, the </w:t>
+      </w:r>
+      <w:proofErr w:type="spellStart"/>
+      <w:r>
+        <w:t>PortableSDR</w:t>
+      </w:r>
+      <w:proofErr w:type="spellEnd"/>
+      <w:r>
         <w:t xml:space="preserve"> </w:t>
       </w:r>
       <w:r>
-        <w:t>While I didn’t design it as an emergency device, t</w:t>
-      </w:r>
-      <w:r>
-        <w:t xml:space="preserve">he </w:t>
-      </w:r>
-      <w:proofErr w:type="spellStart"/>
-      <w:r>
-        <w:t>PortableSDR</w:t>
-      </w:r>
-      <w:proofErr w:type="spellEnd"/>
-      <w:r>
-        <w:t xml:space="preserve"> includes a GPS receiver, this combined with the shortwave transmitter means that in an emergency, the </w:t>
-      </w:r>
-      <w:proofErr w:type="spellStart"/>
-      <w:r>
-        <w:t>PortableSDR</w:t>
-      </w:r>
-      <w:proofErr w:type="spellEnd"/>
+        <w:t>may</w:t>
+      </w:r>
+      <w:r>
+        <w:t xml:space="preserve"> be able to transmit your location to others, even when there is no internet or cellular coverage.</w:t>
+      </w:r>
+    </w:p>
+    <w:p>
+      <w:r>
+        <w:t>I didn’t design it as an emergency device, if that’</w:t>
+      </w:r>
+      <w:r>
+        <w:t>s what you need, there are better tools</w:t>
+      </w:r>
+      <w:r>
+        <w:t>,</w:t>
+      </w:r>
       <w:r>
         <w:t xml:space="preserve"> </w:t>
       </w:r>
-      <w:r>
-        <w:t>may</w:t>
-      </w:r>
-      <w:r>
-        <w:t xml:space="preserve"> be able to transmit your location to others, even when there is no internet or cellular coverage.</w:t>
+      <w:proofErr w:type="gramStart"/>
+      <w:r>
+        <w:t>I</w:t>
+      </w:r>
+      <w:proofErr w:type="gramEnd"/>
+      <w:r>
+        <w:t xml:space="preserve"> made it for fun, </w:t>
+      </w:r>
+      <w:r>
+        <w:t xml:space="preserve">for shortwave listeners and amateur radio enthusiasts to take their hobby to remote places, where cell phones and </w:t>
+      </w:r>
+      <w:proofErr w:type="spellStart"/>
+      <w:r>
+        <w:t>wifi</w:t>
+      </w:r>
+      <w:proofErr w:type="spellEnd"/>
+      <w:r>
+        <w:t xml:space="preserve"> still can’t reach.</w:t>
       </w:r>
     </w:p>
     <w:p>
@@ -450,10 +493,19 @@
         <w:t xml:space="preserve">also </w:t>
       </w:r>
       <w:r>
-        <w:t xml:space="preserve">contains several advanced instruments, like a Vector Network </w:t>
+        <w:t>contains several advanced instruments,</w:t>
+      </w:r>
+      <w:r>
+        <w:t xml:space="preserve"> like an Antenna Analyzer and </w:t>
+      </w:r>
+      <w:r>
+        <w:t xml:space="preserve">Vector Network </w:t>
       </w:r>
       <w:r>
         <w:t>Analyzer</w:t>
+      </w:r>
+      <w:r>
+        <w:t>,</w:t>
       </w:r>
       <w:r>
         <w:t xml:space="preserve"> and Spectrum analyzer that make it a useful tool for electronics and radio enthusiasts.</w:t>
@@ -489,10 +541,16 @@
       </w:r>
       <w:proofErr w:type="spellEnd"/>
       <w:r>
-        <w:t xml:space="preserve"> because it’</w:t>
-      </w:r>
-      <w:r>
-        <w:t>s the radio I want</w:t>
+        <w:t xml:space="preserve"> because </w:t>
+      </w:r>
+      <w:r>
+        <w:t xml:space="preserve">I wanted a high performance radio I could take with me on backpacking trips. </w:t>
+      </w:r>
+      <w:r>
+        <w:t>This is</w:t>
+      </w:r>
+      <w:r>
+        <w:t xml:space="preserve"> the radio I want</w:t>
       </w:r>
       <w:r>
         <w:t>ed</w:t>
@@ -558,97 +616,40 @@
         <w:t>. They aren’t particularly hard to get, you’ll learn a lot, and may discover a new hobby.</w:t>
       </w:r>
     </w:p>
-    <w:p/>
-    <w:p>
-      <w:r>
-        <w:t>Using a shortwave at home can be challenging because there is so much noise</w:t>
-      </w:r>
-      <w:r>
-        <w:t xml:space="preserve"> +</w:t>
-      </w:r>
+    <w:p>
       <w:proofErr w:type="gramStart"/>
       <w:r>
-        <w:t xml:space="preserve">+ </w:t>
-      </w:r>
-      <w:r>
-        <w:t>.</w:t>
+        <w:rPr>
+          <w:b/>
+        </w:rPr>
+        <w:t>Getting a PSDR</w:t>
+      </w:r>
+      <w:r>
+        <w:t>: I plan on offering kits</w:t>
+      </w:r>
+      <w:r>
+        <w:t xml:space="preserve"> for people that are excited to build their own.</w:t>
       </w:r>
       <w:proofErr w:type="gramEnd"/>
       <w:r>
-        <w:t xml:space="preserve"> But out in the mountains, there isn’t nearly as much, so you can hear distant signals more clearly and from further away. Sometimes, when I am at home, with my high speed internet, the magic of hearing signals from around the world is </w:t>
-      </w:r>
-      <w:proofErr w:type="spellStart"/>
-      <w:r>
-        <w:t>disminished</w:t>
-      </w:r>
-      <w:proofErr w:type="spellEnd"/>
-      <w:r>
-        <w:t>.</w:t>
-      </w:r>
-    </w:p>
-    <w:p/>
-    <w:p>
-      <w:r>
-        <w:t xml:space="preserve">I didn’t design the PSDR to replace satellite phones and personal locator beacons as </w:t>
-      </w:r>
-      <w:proofErr w:type="spellStart"/>
-      <w:r>
-        <w:t>emergengy</w:t>
-      </w:r>
-      <w:proofErr w:type="spellEnd"/>
-      <w:r>
-        <w:t xml:space="preserve"> devices, I made it for fun, as a tool for shortwave listeners and amateur radio enthusiasts to take their hobby to remote places, where cell phones and </w:t>
-      </w:r>
-      <w:proofErr w:type="spellStart"/>
-      <w:r>
-        <w:t>wifi</w:t>
-      </w:r>
-      <w:proofErr w:type="spellEnd"/>
-      <w:r>
-        <w:t xml:space="preserve"> still can’t reach. </w:t>
-      </w:r>
-    </w:p>
-    <w:p>
-      <w:r>
-        <w:t>For anyone interested in getting into radio, my awesomeness kit can get you excited.</w:t>
-      </w:r>
-    </w:p>
-    <w:p>
-      <w:r>
-        <w:t xml:space="preserve">I plan on offering kits, for people that are excited to build their own. I also hope to offer assembled units. </w:t>
-      </w:r>
-      <w:r>
-        <w:t>I’m working on detailed assembly instructions that will help.</w:t>
-      </w:r>
-    </w:p>
-    <w:p>
-      <w:r>
-        <w:t>To really take advantage of everything the PSDR can do, you’ll want to</w:t>
-      </w:r>
-      <w:r>
-        <w:t xml:space="preserve"> get an amateur radio </w:t>
-      </w:r>
-      <w:proofErr w:type="spellStart"/>
-      <w:r>
-        <w:t>licennce</w:t>
-      </w:r>
-      <w:proofErr w:type="spellEnd"/>
-      <w:r>
-        <w:t xml:space="preserve">. It’s pretty </w:t>
-      </w:r>
-      <w:proofErr w:type="gramStart"/>
-      <w:r>
-        <w:t>easy,</w:t>
-      </w:r>
-      <w:proofErr w:type="gramEnd"/>
-      <w:r>
-        <w:t xml:space="preserve"> I got mine when I was 12…..</w:t>
-      </w:r>
-    </w:p>
-    <w:p>
-      <w:r>
-        <w:lastRenderedPageBreak/>
-        <w:t xml:space="preserve">I am looking into producing the case and circuit boards in different colors. </w:t>
+        <w:t xml:space="preserve"> </w:t>
+      </w:r>
+      <w:r>
+        <w:t xml:space="preserve">I’m working on detailed assembly instructions that will help. </w:t>
+      </w:r>
+      <w:r>
+        <w:t xml:space="preserve">I also hope to offer assembled units. </w:t>
+      </w:r>
+    </w:p>
+    <w:p>
+      <w:r>
+        <w:t xml:space="preserve">I am looking into producing </w:t>
+      </w:r>
+      <w:r>
+        <w:t xml:space="preserve">both </w:t>
+      </w:r>
+      <w:r>
+        <w:t xml:space="preserve">the case and circuit boards in different colors. </w:t>
       </w:r>
     </w:p>
     <w:p/>

</xml_diff>